<commit_message>
Added backend for order production and delivery
</commit_message>
<xml_diff>
--- a/Reports/Лакуста/Транзакції_Лакуста.docx
+++ b/Reports/Лакуста/Транзакції_Лакуста.docx
@@ -30,10 +30,7 @@
         <w:rPr>
           <w:lang w:val="uk-UA"/>
         </w:rPr>
-        <w:t xml:space="preserve">Додавання запису у таблицю </w:t>
-      </w:r>
-      <w:r>
-        <w:t>Orders</w:t>
+        <w:t>Прорахування ціни кожного рядку замовлення</w:t>
       </w:r>
     </w:p>
     <w:p>
@@ -51,10 +48,7 @@
         <w:rPr>
           <w:lang w:val="uk-UA"/>
         </w:rPr>
-        <w:t xml:space="preserve">Додавання запису у таблицю </w:t>
-      </w:r>
-      <w:r>
-        <w:t>DeliveryInfos</w:t>
+        <w:t>Прорахування загальної ціни замовлення</w:t>
       </w:r>
     </w:p>
     <w:p>
@@ -72,10 +66,10 @@
         <w:rPr>
           <w:lang w:val="uk-UA"/>
         </w:rPr>
-        <w:t xml:space="preserve">Додавання записів у таблицю </w:t>
-      </w:r>
-      <w:r>
-        <w:t>FurnitureOrderRows</w:t>
+        <w:t xml:space="preserve">Прорахування заробленої суми із замовлення та занесення її в таблицю </w:t>
+      </w:r>
+      <w:r>
+        <w:t>Profits</w:t>
       </w:r>
     </w:p>
     <w:p>
@@ -93,10 +87,10 @@
         <w:rPr>
           <w:lang w:val="uk-UA"/>
         </w:rPr>
-        <w:t xml:space="preserve">Додавання записів у таблицю </w:t>
-      </w:r>
-      <w:r>
-        <w:t>AdditionalDetailsOrdered</w:t>
+        <w:t xml:space="preserve">Додавання запису у таблицю </w:t>
+      </w:r>
+      <w:r>
+        <w:t>Orders</w:t>
       </w:r>
     </w:p>
     <w:p>
@@ -114,7 +108,10 @@
         <w:rPr>
           <w:lang w:val="uk-UA"/>
         </w:rPr>
-        <w:t>Прорахування ціни кожного рядку замовлення</w:t>
+        <w:t xml:space="preserve">Додавання запису у таблицю </w:t>
+      </w:r>
+      <w:r>
+        <w:t>DeliveryInfos</w:t>
       </w:r>
     </w:p>
     <w:p>
@@ -132,7 +129,10 @@
         <w:rPr>
           <w:lang w:val="uk-UA"/>
         </w:rPr>
-        <w:t>Прорахування загальної ціни замовлення</w:t>
+        <w:t xml:space="preserve">Додавання записів у таблицю </w:t>
+      </w:r>
+      <w:r>
+        <w:t>FurnitureOrderRows</w:t>
       </w:r>
     </w:p>
     <w:p>
@@ -150,10 +150,10 @@
         <w:rPr>
           <w:lang w:val="uk-UA"/>
         </w:rPr>
-        <w:t xml:space="preserve">Прорахування заробленої суми із замволення та занесення її в таблицю </w:t>
-      </w:r>
-      <w:r>
-        <w:t>Profits</w:t>
+        <w:t xml:space="preserve">Додавання записів у таблицю </w:t>
+      </w:r>
+      <w:r>
+        <w:t>AdditionalDetailsOrdered</w:t>
       </w:r>
     </w:p>
     <w:p>

</xml_diff>

<commit_message>
Added productions page, fixed seeding
</commit_message>
<xml_diff>
--- a/Reports/Лакуста/Транзакції_Лакуста.docx
+++ b/Reports/Лакуста/Транзакції_Лакуста.docx
@@ -8,6 +8,7 @@
           <w:lang w:val="uk-UA"/>
         </w:rPr>
       </w:pPr>
+      <w:bookmarkStart w:id="0" w:name="_Hlk37966149"/>
       <w:r>
         <w:rPr>
           <w:lang w:val="uk-UA"/>
@@ -110,9 +111,11 @@
         </w:rPr>
         <w:t xml:space="preserve">Додавання запису у таблицю </w:t>
       </w:r>
+      <w:proofErr w:type="spellStart"/>
       <w:r>
         <w:t>DeliveryInfos</w:t>
       </w:r>
+      <w:proofErr w:type="spellEnd"/>
     </w:p>
     <w:p>
       <w:pPr>
@@ -131,9 +134,11 @@
         </w:rPr>
         <w:t xml:space="preserve">Додавання записів у таблицю </w:t>
       </w:r>
+      <w:proofErr w:type="spellStart"/>
       <w:r>
         <w:t>FurnitureOrderRows</w:t>
       </w:r>
+      <w:proofErr w:type="spellEnd"/>
     </w:p>
     <w:p>
       <w:pPr>
@@ -152,16 +157,11 @@
         </w:rPr>
         <w:t xml:space="preserve">Додавання записів у таблицю </w:t>
       </w:r>
+      <w:proofErr w:type="spellStart"/>
       <w:r>
         <w:t>AdditionalDetailsOrdered</w:t>
       </w:r>
-    </w:p>
-    <w:p>
-      <w:pPr>
-        <w:rPr>
-          <w:lang w:val="uk-UA"/>
-        </w:rPr>
-      </w:pPr>
+      <w:proofErr w:type="spellEnd"/>
     </w:p>
     <w:p>
       <w:pPr>
@@ -193,9 +193,11 @@
         </w:rPr>
         <w:t xml:space="preserve">Перевірка наявності деталей в таблиці </w:t>
       </w:r>
+      <w:proofErr w:type="spellStart"/>
       <w:r>
         <w:t>WarehouseDetails</w:t>
       </w:r>
+      <w:proofErr w:type="spellEnd"/>
       <w:r>
         <w:rPr>
           <w:lang w:val="uk-UA"/>
@@ -227,19 +229,19 @@
         <w:t xml:space="preserve">Додавання записів у таблицю </w:t>
       </w:r>
       <w:r>
-        <w:t>Productions</w:t>
-      </w:r>
-      <w:r>
-        <w:rPr>
-          <w:lang w:val="uk-UA"/>
-        </w:rPr>
-        <w:t xml:space="preserve"> для кожного рядку замовлення</w:t>
-      </w:r>
-      <w:r>
-        <w:rPr>
-          <w:lang w:val="uk-UA"/>
-        </w:rPr>
-        <w:t>, встановлення дати початку виробництва</w:t>
+        <w:t>Consumptions</w:t>
+      </w:r>
+      <w:r>
+        <w:rPr>
+          <w:lang w:val="ru-RU"/>
+        </w:rPr>
+        <w:t xml:space="preserve"> </w:t>
+      </w:r>
+      <w:r>
+        <w:rPr>
+          <w:lang w:val="uk-UA"/>
+        </w:rPr>
+        <w:t>для всіх деталей необхідних для виробництва</w:t>
       </w:r>
     </w:p>
     <w:p>
@@ -257,25 +259,22 @@
         <w:rPr>
           <w:lang w:val="uk-UA"/>
         </w:rPr>
-        <w:t xml:space="preserve">Вибір працівників для виробництва, додавання записів у таблицю </w:t>
-      </w:r>
-      <w:r>
-        <w:t>Worker</w:t>
-      </w:r>
-      <w:r>
-        <w:rPr>
-          <w:lang w:val="uk-UA"/>
-        </w:rPr>
-        <w:t>_</w:t>
-      </w:r>
-      <w:r>
-        <w:t>Production</w:t>
-      </w:r>
-      <w:r>
-        <w:rPr>
-          <w:lang w:val="uk-UA"/>
-        </w:rPr>
-        <w:t>, зміна статусу обраних працівників</w:t>
+        <w:t xml:space="preserve">Додавання записів у таблицю </w:t>
+      </w:r>
+      <w:r>
+        <w:t>Productions</w:t>
+      </w:r>
+      <w:r>
+        <w:rPr>
+          <w:lang w:val="uk-UA"/>
+        </w:rPr>
+        <w:t xml:space="preserve"> для кожного рядку замовлення</w:t>
+      </w:r>
+      <w:r>
+        <w:rPr>
+          <w:lang w:val="uk-UA"/>
+        </w:rPr>
+        <w:t>, встановлення дати початку виробництва</w:t>
       </w:r>
     </w:p>
     <w:p>
@@ -302,26 +301,120 @@
           <w:lang w:val="uk-UA"/>
         </w:rPr>
       </w:pPr>
-    </w:p>
-    <w:p>
-      <w:pPr>
-        <w:rPr>
-          <w:lang w:val="uk-UA"/>
-        </w:rPr>
-      </w:pPr>
-      <w:r>
-        <w:rPr>
-          <w:lang w:val="uk-UA"/>
-        </w:rPr>
-        <w:t>Закінчення виробництва (Рома)</w:t>
-      </w:r>
-    </w:p>
-    <w:p>
-      <w:pPr>
-        <w:rPr>
-          <w:lang w:val="uk-UA"/>
-        </w:rPr>
-      </w:pPr>
+      <w:r>
+        <w:rPr>
+          <w:lang w:val="uk-UA"/>
+        </w:rPr>
+        <w:t>Прикріплення працівника до виробництва</w:t>
+      </w:r>
+    </w:p>
+    <w:p>
+      <w:pPr>
+        <w:pStyle w:val="a3"/>
+        <w:numPr>
+          <w:ilvl w:val="0"/>
+          <w:numId w:val="9"/>
+        </w:numPr>
+        <w:rPr>
+          <w:lang w:val="uk-UA"/>
+        </w:rPr>
+      </w:pPr>
+      <w:r>
+        <w:rPr>
+          <w:lang w:val="uk-UA"/>
+        </w:rPr>
+        <w:t xml:space="preserve">Додавання запису в таблицю </w:t>
+      </w:r>
+      <w:proofErr w:type="spellStart"/>
+      <w:r>
+        <w:t>WorkerProduction</w:t>
+      </w:r>
+      <w:proofErr w:type="spellEnd"/>
+    </w:p>
+    <w:p>
+      <w:pPr>
+        <w:pStyle w:val="a3"/>
+        <w:numPr>
+          <w:ilvl w:val="0"/>
+          <w:numId w:val="9"/>
+        </w:numPr>
+        <w:rPr>
+          <w:lang w:val="uk-UA"/>
+        </w:rPr>
+      </w:pPr>
+      <w:r>
+        <w:rPr>
+          <w:lang w:val="uk-UA"/>
+        </w:rPr>
+        <w:t>Зміна статусу працівника</w:t>
+      </w:r>
+    </w:p>
+    <w:p>
+      <w:pPr>
+        <w:rPr>
+          <w:lang w:val="uk-UA"/>
+        </w:rPr>
+      </w:pPr>
+      <w:r>
+        <w:rPr>
+          <w:lang w:val="uk-UA"/>
+        </w:rPr>
+        <w:t>Закінчення виробництва</w:t>
+      </w:r>
+    </w:p>
+    <w:p>
+      <w:pPr>
+        <w:pStyle w:val="a3"/>
+        <w:numPr>
+          <w:ilvl w:val="0"/>
+          <w:numId w:val="7"/>
+        </w:numPr>
+        <w:rPr>
+          <w:lang w:val="uk-UA"/>
+        </w:rPr>
+      </w:pPr>
+      <w:r>
+        <w:rPr>
+          <w:lang w:val="uk-UA"/>
+        </w:rPr>
+        <w:t>Встановлення дати завершення виробництва</w:t>
+      </w:r>
+    </w:p>
+    <w:p>
+      <w:pPr>
+        <w:pStyle w:val="a3"/>
+        <w:numPr>
+          <w:ilvl w:val="0"/>
+          <w:numId w:val="7"/>
+        </w:numPr>
+        <w:rPr>
+          <w:lang w:val="uk-UA"/>
+        </w:rPr>
+      </w:pPr>
+      <w:r>
+        <w:rPr>
+          <w:lang w:val="uk-UA"/>
+        </w:rPr>
+        <w:t>Зміна статусу всіх працівників, що були задіяні на виробництві</w:t>
+      </w:r>
+    </w:p>
+    <w:p>
+      <w:pPr>
+        <w:pStyle w:val="a3"/>
+        <w:numPr>
+          <w:ilvl w:val="0"/>
+          <w:numId w:val="7"/>
+        </w:numPr>
+        <w:rPr>
+          <w:lang w:val="uk-UA"/>
+        </w:rPr>
+      </w:pPr>
+      <w:r>
+        <w:rPr>
+          <w:lang w:val="uk-UA"/>
+        </w:rPr>
+        <w:t>Зміна статусу замовлення</w:t>
+      </w:r>
     </w:p>
     <w:p>
       <w:pPr>
@@ -420,6 +513,7 @@
         </w:rPr>
         <w:t>Зміна статусу замовлення</w:t>
       </w:r>
+      <w:bookmarkEnd w:id="0"/>
     </w:p>
     <w:sectPr>
       <w:pgSz w:w="12240" w:h="15840"/>
@@ -434,6 +528,95 @@
 <file path=word/numbering.xml><?xml version="1.0" encoding="utf-8"?>
 <w:numbering xmlns:wpc="http://schemas.microsoft.com/office/word/2010/wordprocessingCanvas" xmlns:cx="http://schemas.microsoft.com/office/drawing/2014/chartex" xmlns:cx1="http://schemas.microsoft.com/office/drawing/2015/9/8/chartex" xmlns:cx2="http://schemas.microsoft.com/office/drawing/2015/10/21/chartex" xmlns:cx3="http://schemas.microsoft.com/office/drawing/2016/5/9/chartex" xmlns:cx4="http://schemas.microsoft.com/office/drawing/2016/5/10/chartex" xmlns:cx5="http://schemas.microsoft.com/office/drawing/2016/5/11/chartex" xmlns:cx6="http://schemas.microsoft.com/office/drawing/2016/5/12/chartex" xmlns:cx7="http://schemas.microsoft.com/office/drawing/2016/5/13/chartex" xmlns:cx8="http://schemas.microsoft.com/office/drawing/2016/5/14/chartex" xmlns:mc="http://schemas.openxmlformats.org/markup-compatibility/2006" xmlns:aink="http://schemas.microsoft.com/office/drawing/2016/ink" xmlns:am3d="http://schemas.microsoft.com/office/drawing/2017/model3d" xmlns:o="urn:schemas-microsoft-com:office:office" xmlns:r="http://schemas.openxmlformats.org/officeDocument/2006/relationships" xmlns:m="http://schemas.openxmlformats.org/officeDocument/2006/math" xmlns:v="urn:schemas-microsoft-com:vml" xmlns:wp14="http://schemas.microsoft.com/office/word/2010/wordprocessingDrawing" xmlns:wp="http://schemas.openxmlformats.org/drawingml/2006/wordprocessingDrawing" xmlns:w10="urn:schemas-microsoft-com:office:word" xmlns:w="http://schemas.openxmlformats.org/wordprocessingml/2006/main" xmlns:w14="http://schemas.microsoft.com/office/word/2010/wordml" xmlns:w15="http://schemas.microsoft.com/office/word/2012/wordml" xmlns:w16cex="http://schemas.microsoft.com/office/word/2018/wordml/cex" xmlns:w16cid="http://schemas.microsoft.com/office/word/2016/wordml/cid" xmlns:w16="http://schemas.microsoft.com/office/word/2018/wordml" xmlns:w16se="http://schemas.microsoft.com/office/word/2015/wordml/symex" xmlns:wpg="http://schemas.microsoft.com/office/word/2010/wordprocessingGroup" xmlns:wpi="http://schemas.microsoft.com/office/word/2010/wordprocessingInk" xmlns:wne="http://schemas.microsoft.com/office/word/2006/wordml" xmlns:wps="http://schemas.microsoft.com/office/word/2010/wordprocessingShape" mc:Ignorable="w14 w15 w16se w16cid w16 w16cex wp14">
   <w:abstractNum w:abstractNumId="0" w15:restartNumberingAfterBreak="0">
+    <w:nsid w:val="05251892"/>
+    <w:multiLevelType w:val="hybridMultilevel"/>
+    <w:tmpl w:val="E3BEA690"/>
+    <w:lvl w:ilvl="0" w:tplc="56D6E44C">
+      <w:start w:val="1"/>
+      <w:numFmt w:val="decimal"/>
+      <w:lvlText w:val="%1."/>
+      <w:lvlJc w:val="left"/>
+      <w:pPr>
+        <w:ind w:left="1080" w:hanging="360"/>
+      </w:pPr>
+      <w:rPr>
+        <w:rFonts w:hint="default"/>
+      </w:rPr>
+    </w:lvl>
+    <w:lvl w:ilvl="1" w:tplc="04090019" w:tentative="1">
+      <w:start w:val="1"/>
+      <w:numFmt w:val="lowerLetter"/>
+      <w:lvlText w:val="%2."/>
+      <w:lvlJc w:val="left"/>
+      <w:pPr>
+        <w:ind w:left="1800" w:hanging="360"/>
+      </w:pPr>
+    </w:lvl>
+    <w:lvl w:ilvl="2" w:tplc="0409001B" w:tentative="1">
+      <w:start w:val="1"/>
+      <w:numFmt w:val="lowerRoman"/>
+      <w:lvlText w:val="%3."/>
+      <w:lvlJc w:val="right"/>
+      <w:pPr>
+        <w:ind w:left="2520" w:hanging="180"/>
+      </w:pPr>
+    </w:lvl>
+    <w:lvl w:ilvl="3" w:tplc="0409000F" w:tentative="1">
+      <w:start w:val="1"/>
+      <w:numFmt w:val="decimal"/>
+      <w:lvlText w:val="%4."/>
+      <w:lvlJc w:val="left"/>
+      <w:pPr>
+        <w:ind w:left="3240" w:hanging="360"/>
+      </w:pPr>
+    </w:lvl>
+    <w:lvl w:ilvl="4" w:tplc="04090019" w:tentative="1">
+      <w:start w:val="1"/>
+      <w:numFmt w:val="lowerLetter"/>
+      <w:lvlText w:val="%5."/>
+      <w:lvlJc w:val="left"/>
+      <w:pPr>
+        <w:ind w:left="3960" w:hanging="360"/>
+      </w:pPr>
+    </w:lvl>
+    <w:lvl w:ilvl="5" w:tplc="0409001B" w:tentative="1">
+      <w:start w:val="1"/>
+      <w:numFmt w:val="lowerRoman"/>
+      <w:lvlText w:val="%6."/>
+      <w:lvlJc w:val="right"/>
+      <w:pPr>
+        <w:ind w:left="4680" w:hanging="180"/>
+      </w:pPr>
+    </w:lvl>
+    <w:lvl w:ilvl="6" w:tplc="0409000F" w:tentative="1">
+      <w:start w:val="1"/>
+      <w:numFmt w:val="decimal"/>
+      <w:lvlText w:val="%7."/>
+      <w:lvlJc w:val="left"/>
+      <w:pPr>
+        <w:ind w:left="5400" w:hanging="360"/>
+      </w:pPr>
+    </w:lvl>
+    <w:lvl w:ilvl="7" w:tplc="04090019" w:tentative="1">
+      <w:start w:val="1"/>
+      <w:numFmt w:val="lowerLetter"/>
+      <w:lvlText w:val="%8."/>
+      <w:lvlJc w:val="left"/>
+      <w:pPr>
+        <w:ind w:left="6120" w:hanging="360"/>
+      </w:pPr>
+    </w:lvl>
+    <w:lvl w:ilvl="8" w:tplc="0409001B" w:tentative="1">
+      <w:start w:val="1"/>
+      <w:numFmt w:val="lowerRoman"/>
+      <w:lvlText w:val="%9."/>
+      <w:lvlJc w:val="right"/>
+      <w:pPr>
+        <w:ind w:left="6840" w:hanging="180"/>
+      </w:pPr>
+    </w:lvl>
+  </w:abstractNum>
+  <w:abstractNum w:abstractNumId="1" w15:restartNumberingAfterBreak="0">
     <w:nsid w:val="30FF6BC7"/>
     <w:multiLevelType w:val="hybridMultilevel"/>
     <w:tmpl w:val="64B867BA"/>
@@ -522,7 +705,7 @@
       </w:pPr>
     </w:lvl>
   </w:abstractNum>
-  <w:abstractNum w:abstractNumId="1" w15:restartNumberingAfterBreak="0">
+  <w:abstractNum w:abstractNumId="2" w15:restartNumberingAfterBreak="0">
     <w:nsid w:val="39B7557D"/>
     <w:multiLevelType w:val="hybridMultilevel"/>
     <w:tmpl w:val="56F8C8F2"/>
@@ -611,7 +794,7 @@
       </w:pPr>
     </w:lvl>
   </w:abstractNum>
-  <w:abstractNum w:abstractNumId="2" w15:restartNumberingAfterBreak="0">
+  <w:abstractNum w:abstractNumId="3" w15:restartNumberingAfterBreak="0">
     <w:nsid w:val="44E30760"/>
     <w:multiLevelType w:val="hybridMultilevel"/>
     <w:tmpl w:val="510A8686"/>
@@ -700,7 +883,96 @@
       </w:pPr>
     </w:lvl>
   </w:abstractNum>
-  <w:abstractNum w:abstractNumId="3" w15:restartNumberingAfterBreak="0">
+  <w:abstractNum w:abstractNumId="4" w15:restartNumberingAfterBreak="0">
+    <w:nsid w:val="50CB4A5B"/>
+    <w:multiLevelType w:val="hybridMultilevel"/>
+    <w:tmpl w:val="B2AE5E60"/>
+    <w:lvl w:ilvl="0" w:tplc="EBA8433C">
+      <w:start w:val="1"/>
+      <w:numFmt w:val="decimal"/>
+      <w:lvlText w:val="%1."/>
+      <w:lvlJc w:val="left"/>
+      <w:pPr>
+        <w:ind w:left="1080" w:hanging="360"/>
+      </w:pPr>
+      <w:rPr>
+        <w:rFonts w:hint="default"/>
+      </w:rPr>
+    </w:lvl>
+    <w:lvl w:ilvl="1" w:tplc="04090019" w:tentative="1">
+      <w:start w:val="1"/>
+      <w:numFmt w:val="lowerLetter"/>
+      <w:lvlText w:val="%2."/>
+      <w:lvlJc w:val="left"/>
+      <w:pPr>
+        <w:ind w:left="1800" w:hanging="360"/>
+      </w:pPr>
+    </w:lvl>
+    <w:lvl w:ilvl="2" w:tplc="0409001B" w:tentative="1">
+      <w:start w:val="1"/>
+      <w:numFmt w:val="lowerRoman"/>
+      <w:lvlText w:val="%3."/>
+      <w:lvlJc w:val="right"/>
+      <w:pPr>
+        <w:ind w:left="2520" w:hanging="180"/>
+      </w:pPr>
+    </w:lvl>
+    <w:lvl w:ilvl="3" w:tplc="0409000F" w:tentative="1">
+      <w:start w:val="1"/>
+      <w:numFmt w:val="decimal"/>
+      <w:lvlText w:val="%4."/>
+      <w:lvlJc w:val="left"/>
+      <w:pPr>
+        <w:ind w:left="3240" w:hanging="360"/>
+      </w:pPr>
+    </w:lvl>
+    <w:lvl w:ilvl="4" w:tplc="04090019" w:tentative="1">
+      <w:start w:val="1"/>
+      <w:numFmt w:val="lowerLetter"/>
+      <w:lvlText w:val="%5."/>
+      <w:lvlJc w:val="left"/>
+      <w:pPr>
+        <w:ind w:left="3960" w:hanging="360"/>
+      </w:pPr>
+    </w:lvl>
+    <w:lvl w:ilvl="5" w:tplc="0409001B" w:tentative="1">
+      <w:start w:val="1"/>
+      <w:numFmt w:val="lowerRoman"/>
+      <w:lvlText w:val="%6."/>
+      <w:lvlJc w:val="right"/>
+      <w:pPr>
+        <w:ind w:left="4680" w:hanging="180"/>
+      </w:pPr>
+    </w:lvl>
+    <w:lvl w:ilvl="6" w:tplc="0409000F" w:tentative="1">
+      <w:start w:val="1"/>
+      <w:numFmt w:val="decimal"/>
+      <w:lvlText w:val="%7."/>
+      <w:lvlJc w:val="left"/>
+      <w:pPr>
+        <w:ind w:left="5400" w:hanging="360"/>
+      </w:pPr>
+    </w:lvl>
+    <w:lvl w:ilvl="7" w:tplc="04090019" w:tentative="1">
+      <w:start w:val="1"/>
+      <w:numFmt w:val="lowerLetter"/>
+      <w:lvlText w:val="%8."/>
+      <w:lvlJc w:val="left"/>
+      <w:pPr>
+        <w:ind w:left="6120" w:hanging="360"/>
+      </w:pPr>
+    </w:lvl>
+    <w:lvl w:ilvl="8" w:tplc="0409001B" w:tentative="1">
+      <w:start w:val="1"/>
+      <w:numFmt w:val="lowerRoman"/>
+      <w:lvlText w:val="%9."/>
+      <w:lvlJc w:val="right"/>
+      <w:pPr>
+        <w:ind w:left="6840" w:hanging="180"/>
+      </w:pPr>
+    </w:lvl>
+  </w:abstractNum>
+  <w:abstractNum w:abstractNumId="5" w15:restartNumberingAfterBreak="0">
     <w:nsid w:val="5A7C0FB2"/>
     <w:multiLevelType w:val="hybridMultilevel"/>
     <w:tmpl w:val="3C9E0AEC"/>
@@ -789,7 +1061,96 @@
       </w:pPr>
     </w:lvl>
   </w:abstractNum>
-  <w:abstractNum w:abstractNumId="4" w15:restartNumberingAfterBreak="0">
+  <w:abstractNum w:abstractNumId="6" w15:restartNumberingAfterBreak="0">
+    <w:nsid w:val="69287A22"/>
+    <w:multiLevelType w:val="hybridMultilevel"/>
+    <w:tmpl w:val="397EF000"/>
+    <w:lvl w:ilvl="0" w:tplc="0409000F">
+      <w:start w:val="1"/>
+      <w:numFmt w:val="decimal"/>
+      <w:lvlText w:val="%1."/>
+      <w:lvlJc w:val="left"/>
+      <w:pPr>
+        <w:ind w:left="720" w:hanging="360"/>
+      </w:pPr>
+      <w:rPr>
+        <w:rFonts w:hint="default"/>
+      </w:rPr>
+    </w:lvl>
+    <w:lvl w:ilvl="1" w:tplc="04090019" w:tentative="1">
+      <w:start w:val="1"/>
+      <w:numFmt w:val="lowerLetter"/>
+      <w:lvlText w:val="%2."/>
+      <w:lvlJc w:val="left"/>
+      <w:pPr>
+        <w:ind w:left="1440" w:hanging="360"/>
+      </w:pPr>
+    </w:lvl>
+    <w:lvl w:ilvl="2" w:tplc="0409001B" w:tentative="1">
+      <w:start w:val="1"/>
+      <w:numFmt w:val="lowerRoman"/>
+      <w:lvlText w:val="%3."/>
+      <w:lvlJc w:val="right"/>
+      <w:pPr>
+        <w:ind w:left="2160" w:hanging="180"/>
+      </w:pPr>
+    </w:lvl>
+    <w:lvl w:ilvl="3" w:tplc="0409000F" w:tentative="1">
+      <w:start w:val="1"/>
+      <w:numFmt w:val="decimal"/>
+      <w:lvlText w:val="%4."/>
+      <w:lvlJc w:val="left"/>
+      <w:pPr>
+        <w:ind w:left="2880" w:hanging="360"/>
+      </w:pPr>
+    </w:lvl>
+    <w:lvl w:ilvl="4" w:tplc="04090019" w:tentative="1">
+      <w:start w:val="1"/>
+      <w:numFmt w:val="lowerLetter"/>
+      <w:lvlText w:val="%5."/>
+      <w:lvlJc w:val="left"/>
+      <w:pPr>
+        <w:ind w:left="3600" w:hanging="360"/>
+      </w:pPr>
+    </w:lvl>
+    <w:lvl w:ilvl="5" w:tplc="0409001B" w:tentative="1">
+      <w:start w:val="1"/>
+      <w:numFmt w:val="lowerRoman"/>
+      <w:lvlText w:val="%6."/>
+      <w:lvlJc w:val="right"/>
+      <w:pPr>
+        <w:ind w:left="4320" w:hanging="180"/>
+      </w:pPr>
+    </w:lvl>
+    <w:lvl w:ilvl="6" w:tplc="0409000F" w:tentative="1">
+      <w:start w:val="1"/>
+      <w:numFmt w:val="decimal"/>
+      <w:lvlText w:val="%7."/>
+      <w:lvlJc w:val="left"/>
+      <w:pPr>
+        <w:ind w:left="5040" w:hanging="360"/>
+      </w:pPr>
+    </w:lvl>
+    <w:lvl w:ilvl="7" w:tplc="04090019" w:tentative="1">
+      <w:start w:val="1"/>
+      <w:numFmt w:val="lowerLetter"/>
+      <w:lvlText w:val="%8."/>
+      <w:lvlJc w:val="left"/>
+      <w:pPr>
+        <w:ind w:left="5760" w:hanging="360"/>
+      </w:pPr>
+    </w:lvl>
+    <w:lvl w:ilvl="8" w:tplc="0409001B" w:tentative="1">
+      <w:start w:val="1"/>
+      <w:numFmt w:val="lowerRoman"/>
+      <w:lvlText w:val="%9."/>
+      <w:lvlJc w:val="right"/>
+      <w:pPr>
+        <w:ind w:left="6480" w:hanging="180"/>
+      </w:pPr>
+    </w:lvl>
+  </w:abstractNum>
+  <w:abstractNum w:abstractNumId="7" w15:restartNumberingAfterBreak="0">
     <w:nsid w:val="717C74F7"/>
     <w:multiLevelType w:val="hybridMultilevel"/>
     <w:tmpl w:val="C0307158"/>
@@ -878,7 +1239,7 @@
       </w:pPr>
     </w:lvl>
   </w:abstractNum>
-  <w:abstractNum w:abstractNumId="5" w15:restartNumberingAfterBreak="0">
+  <w:abstractNum w:abstractNumId="8" w15:restartNumberingAfterBreak="0">
     <w:nsid w:val="75447016"/>
     <w:multiLevelType w:val="hybridMultilevel"/>
     <w:tmpl w:val="AD04FF98"/>
@@ -968,22 +1329,31 @@
     </w:lvl>
   </w:abstractNum>
   <w:num w:numId="1">
+    <w:abstractNumId w:val="5"/>
+  </w:num>
+  <w:num w:numId="2">
+    <w:abstractNumId w:val="2"/>
+  </w:num>
+  <w:num w:numId="3">
+    <w:abstractNumId w:val="7"/>
+  </w:num>
+  <w:num w:numId="4">
+    <w:abstractNumId w:val="8"/>
+  </w:num>
+  <w:num w:numId="5">
     <w:abstractNumId w:val="3"/>
   </w:num>
-  <w:num w:numId="2">
+  <w:num w:numId="6">
     <w:abstractNumId w:val="1"/>
   </w:num>
-  <w:num w:numId="3">
+  <w:num w:numId="7">
+    <w:abstractNumId w:val="0"/>
+  </w:num>
+  <w:num w:numId="8">
     <w:abstractNumId w:val="4"/>
   </w:num>
-  <w:num w:numId="4">
-    <w:abstractNumId w:val="5"/>
-  </w:num>
-  <w:num w:numId="5">
-    <w:abstractNumId w:val="2"/>
-  </w:num>
-  <w:num w:numId="6">
-    <w:abstractNumId w:val="0"/>
+  <w:num w:numId="9">
+    <w:abstractNumId w:val="6"/>
   </w:num>
 </w:numbering>
 </file>

</xml_diff>